<commit_message>
Skyline: More tutorial HTML fixes - and screenshots fixed in Skyline Small Molecule Method Dev and CE Opt.docx
</commit_message>
<xml_diff>
--- a/pwiz_tools/Skyline/Documentation/Tutorials/SmallMoleculeMethodDevCEOpt/en/Skyline Small Molecule Method Dev and CE Opt.docx
+++ b/pwiz_tools/Skyline/Documentation/Tutorials/SmallMoleculeMethodDevCEOpt/en/Skyline Small Molecule Method Dev and CE Opt.docx
@@ -8485,10 +8485,10 @@
           <w:noProof/>
         </w:rPr>
         <w:drawing>
-          <wp:inline distT="0" distB="0" distL="0" distR="0" wp14:anchorId="1DDFA058" wp14:editId="4B206D0C">
+          <wp:inline distT="0" distB="0" distL="0" distR="0" wp14:anchorId="0527C161" wp14:editId="1CDA42EF">
             <wp:extent cx="5943600" cy="3571240"/>
             <wp:effectExtent l="0" t="0" r="0" b="0"/>
-            <wp:docPr id="44" name="Picture 44"/>
+            <wp:docPr id="902902924" name="Picture 1" descr="A screenshot of a computer&#10;&#10;Description automatically generated"/>
             <wp:cNvGraphicFramePr>
               <a:graphicFrameLocks xmlns:a="http://schemas.openxmlformats.org/drawingml/2006/main" noChangeAspect="1"/>
             </wp:cNvGraphicFramePr>
@@ -8496,7 +8496,7 @@
               <a:graphicData uri="http://schemas.openxmlformats.org/drawingml/2006/picture">
                 <pic:pic xmlns:pic="http://schemas.openxmlformats.org/drawingml/2006/picture">
                   <pic:nvPicPr>
-                    <pic:cNvPr id="1" name=""/>
+                    <pic:cNvPr id="902902924" name="Picture 1" descr="A screenshot of a computer&#10;&#10;Description automatically generated"/>
                     <pic:cNvPicPr/>
                   </pic:nvPicPr>
                   <pic:blipFill>
@@ -8658,10 +8658,10 @@
           <w:noProof/>
         </w:rPr>
         <w:drawing>
-          <wp:inline distT="0" distB="0" distL="0" distR="0" wp14:anchorId="7B6D9F68" wp14:editId="578F2EAE">
+          <wp:inline distT="0" distB="0" distL="0" distR="0" wp14:anchorId="43FAC0F8" wp14:editId="3C7ED430">
             <wp:extent cx="5943600" cy="3571240"/>
             <wp:effectExtent l="0" t="0" r="0" b="0"/>
-            <wp:docPr id="54" name="Picture 54"/>
+            <wp:docPr id="874918752" name="Picture 1" descr="A screenshot of a computer screen&#10;&#10;Description automatically generated"/>
             <wp:cNvGraphicFramePr>
               <a:graphicFrameLocks xmlns:a="http://schemas.openxmlformats.org/drawingml/2006/main" noChangeAspect="1"/>
             </wp:cNvGraphicFramePr>
@@ -8669,7 +8669,7 @@
               <a:graphicData uri="http://schemas.openxmlformats.org/drawingml/2006/picture">
                 <pic:pic xmlns:pic="http://schemas.openxmlformats.org/drawingml/2006/picture">
                   <pic:nvPicPr>
-                    <pic:cNvPr id="1" name=""/>
+                    <pic:cNvPr id="874918752" name="Picture 1" descr="A screenshot of a computer screen&#10;&#10;Description automatically generated"/>
                     <pic:cNvPicPr/>
                   </pic:nvPicPr>
                   <pic:blipFill>
@@ -8941,10 +8941,10 @@
         </w:rPr>
         <w:lastRenderedPageBreak/>
         <w:drawing>
-          <wp:inline distT="0" distB="0" distL="0" distR="0" wp14:anchorId="7D3C30E4" wp14:editId="0869AF03">
+          <wp:inline distT="0" distB="0" distL="0" distR="0" wp14:anchorId="39A7A46C" wp14:editId="3592207B">
             <wp:extent cx="5943600" cy="3571240"/>
             <wp:effectExtent l="0" t="0" r="0" b="0"/>
-            <wp:docPr id="55" name="Picture 55"/>
+            <wp:docPr id="2147480491" name="Picture 1" descr="A screenshot of a computer screen&#10;&#10;Description automatically generated"/>
             <wp:cNvGraphicFramePr>
               <a:graphicFrameLocks xmlns:a="http://schemas.openxmlformats.org/drawingml/2006/main" noChangeAspect="1"/>
             </wp:cNvGraphicFramePr>
@@ -8952,7 +8952,7 @@
               <a:graphicData uri="http://schemas.openxmlformats.org/drawingml/2006/picture">
                 <pic:pic xmlns:pic="http://schemas.openxmlformats.org/drawingml/2006/picture">
                   <pic:nvPicPr>
-                    <pic:cNvPr id="1" name=""/>
+                    <pic:cNvPr id="2147480491" name="Picture 1" descr="A screenshot of a computer screen&#10;&#10;Description automatically generated"/>
                     <pic:cNvPicPr/>
                   </pic:nvPicPr>
                   <pic:blipFill>

</xml_diff>